<commit_message>
Documentation\GitGuide.docx : Personal accounts
</commit_message>
<xml_diff>
--- a/Documentation/Git Guide.docx
+++ b/Documentation/Git Guide.docx
@@ -155,9 +155,6 @@
           <w:numId w:val="1"/>
         </w:numPr>
         <w:bidi/>
-        <w:rPr>
-          <w:rFonts w:hint="cs"/>
-        </w:rPr>
       </w:pPr>
       <w:r>
         <w:t>Help -&gt; Install new software…</w:t>
@@ -227,9 +224,6 @@
           <w:numId w:val="1"/>
         </w:numPr>
         <w:bidi/>
-        <w:rPr>
-          <w:rFonts w:hint="cs"/>
-        </w:rPr>
       </w:pPr>
       <w:r>
         <w:rPr>
@@ -253,9 +247,6 @@
           <w:numId w:val="1"/>
         </w:numPr>
         <w:bidi/>
-        <w:rPr>
-          <w:rFonts w:hint="cs"/>
-        </w:rPr>
       </w:pPr>
       <w:r>
         <w:rPr>
@@ -298,38 +289,116 @@
         <w:rPr>
           <w:rStyle w:val="Hyperlink"/>
         </w:rPr>
-        <w:t>http://www.vogella.com/tutorials/Eclipse</w:t>
+        <w:t>http://www.vogella.com/tutorials/EclipseGit/article.html</w:t>
+      </w:r>
+      <w:r>
+        <w:fldChar w:fldCharType="end"/>
+      </w:r>
+      <w:r>
+        <w:rPr>
+          <w:rFonts w:hint="cs"/>
+          <w:rtl/>
+        </w:rPr>
+        <w:t>.</w:t>
+      </w:r>
+    </w:p>
+    <w:p>
+      <w:pPr>
+        <w:bidi/>
+        <w:rPr>
+          <w:rtl/>
+        </w:rPr>
+      </w:pPr>
+      <w:r>
+        <w:rPr>
+          <w:rFonts w:hint="cs"/>
+          <w:rtl/>
+        </w:rPr>
+        <w:t>צריך להגדיר את סעיף 7. מכאן ואילך זה מדריך שכדאי לקרוא.</w:t>
+      </w:r>
+    </w:p>
+    <w:p>
+      <w:pPr>
+        <w:pStyle w:val="Heading2"/>
+        <w:bidi/>
+        <w:rPr>
+          <w:rtl/>
+        </w:rPr>
+      </w:pPr>
+      <w:r>
+        <w:rPr>
+          <w:rFonts w:hint="cs"/>
+          <w:rtl/>
+        </w:rPr>
+        <w:t>מהלך העבודה</w:t>
+      </w:r>
+    </w:p>
+    <w:p>
+      <w:pPr>
+        <w:bidi/>
+        <w:rPr>
+          <w:rFonts w:cs="Arial"/>
+          <w:rtl/>
+        </w:rPr>
+      </w:pPr>
+      <w:r>
+        <w:rPr>
+          <w:rFonts w:hint="cs"/>
+          <w:rtl/>
+        </w:rPr>
+        <w:t xml:space="preserve">ראשית - יש ליצור חשבון משתמש באתר </w:t>
+      </w:r>
+      <w:r>
+        <w:t>GitHub</w:t>
+      </w:r>
+      <w:r>
+        <w:rPr>
+          <w:rFonts w:hint="cs"/>
+          <w:rtl/>
+        </w:rPr>
+        <w:t xml:space="preserve">: </w:t>
+      </w:r>
+      <w:r>
+        <w:fldChar w:fldCharType="begin"/>
+      </w:r>
+      <w:r>
+        <w:instrText xml:space="preserve"> HYPERLINK "https://github.com/" </w:instrText>
+      </w:r>
+      <w:r>
+        <w:fldChar w:fldCharType="separate"/>
       </w:r>
       <w:r>
         <w:rPr>
           <w:rStyle w:val="Hyperlink"/>
         </w:rPr>
-        <w:t>G</w:t>
+        <w:t>https://gith</w:t>
       </w:r>
       <w:r>
         <w:rPr>
           <w:rStyle w:val="Hyperlink"/>
         </w:rPr>
-        <w:t>it/ar</w:t>
+        <w:t>u</w:t>
       </w:r>
       <w:r>
         <w:rPr>
           <w:rStyle w:val="Hyperlink"/>
         </w:rPr>
-        <w:t>t</w:t>
+        <w:t>b.com</w:t>
       </w:r>
       <w:r>
         <w:rPr>
           <w:rStyle w:val="Hyperlink"/>
-        </w:rPr>
-        <w:t>icle.html</w:t>
+          <w:rFonts w:cs="Arial"/>
+          <w:rtl/>
+        </w:rPr>
+        <w:t>/</w:t>
       </w:r>
       <w:r>
         <w:fldChar w:fldCharType="end"/>
       </w:r>
       <w:r>
         <w:rPr>
-          <w:rFonts w:hint="cs"/>
+          <w:rFonts w:cs="Arial" w:hint="cs"/>
           <w:rtl/>
         </w:rPr>
         <w:t>.</w:t>
@@ -339,39 +408,31 @@
       <w:pPr>
         <w:bidi/>
         <w:rPr>
-          <w:rFonts w:hint="cs"/>
-          <w:rtl/>
-        </w:rPr>
-      </w:pPr>
-      <w:r>
-        <w:rPr>
-          <w:rFonts w:hint="cs"/>
-          <w:rtl/>
-        </w:rPr>
-        <w:t>צריך להגדיר את סעיף 7. מכאן ואילך זה מדריך שכדאי לקרוא.</w:t>
-      </w:r>
-    </w:p>
-    <w:p>
-      <w:pPr>
-        <w:pStyle w:val="Heading2"/>
-        <w:bidi/>
-        <w:rPr>
-          <w:rtl/>
-        </w:rPr>
-      </w:pPr>
-      <w:r>
-        <w:rPr>
-          <w:rFonts w:hint="cs"/>
-          <w:rtl/>
-        </w:rPr>
-        <w:t>מהלך העבודה</w:t>
-      </w:r>
-    </w:p>
-    <w:p>
-      <w:pPr>
-        <w:bidi/>
-        <w:rPr>
-          <w:rFonts w:hint="cs"/>
+          <w:rFonts w:cs="Arial"/>
+          <w:rtl/>
+        </w:rPr>
+      </w:pPr>
+      <w:r>
+        <w:rPr>
+          <w:rFonts w:cs="Arial" w:hint="cs"/>
+          <w:rtl/>
+        </w:rPr>
+        <w:t>צרו חשבון משתמש, אשרו אותו במייל, וכו'.</w:t>
+      </w:r>
+    </w:p>
+    <w:p>
+      <w:pPr>
+        <w:bidi/>
+        <w:rPr>
+          <w:rFonts w:hint="cs"/>
+          <w:rtl/>
+        </w:rPr>
+      </w:pPr>
+    </w:p>
+    <w:p>
+      <w:pPr>
+        <w:bidi/>
+        <w:rPr>
           <w:rtl/>
         </w:rPr>
       </w:pPr>
@@ -474,23 +535,29 @@
           <w:rFonts w:hint="cs"/>
           <w:rtl/>
         </w:rPr>
-        <w:t xml:space="preserve"> שלנו:</w:t>
-      </w:r>
-      <w:r>
-        <w:rPr>
-          <w:rFonts w:hint="cs"/>
-          <w:rtl/>
-        </w:rPr>
-        <w:t xml:space="preserve"> </w:t>
-      </w:r>
-      <w:hyperlink r:id="rId6" w:history="1">
-        <w:r>
-          <w:rPr>
-            <w:rStyle w:val="Hyperlink"/>
-          </w:rPr>
-          <w:t>https://github.com/BIURoboCup/RoboCup2016.git</w:t>
-        </w:r>
-      </w:hyperlink>
+        <w:t xml:space="preserve"> שלנו: </w:t>
+      </w:r>
+      <w:r>
+        <w:fldChar w:fldCharType="begin"/>
+      </w:r>
+      <w:r>
+        <w:instrText xml:space="preserve"> HYPERLINK "https://github.com/BIURoboCup/RoboCup2016.git" </w:instrText>
+      </w:r>
+      <w:r>
+        <w:fldChar w:fldCharType="separate"/>
+      </w:r>
+      <w:r>
+        <w:rPr>
+          <w:rStyle w:val="Hyperlink"/>
+        </w:rPr>
+        <w:t>https://github.com/BIURoboCup/RoboCup2016.git</w:t>
+      </w:r>
+      <w:r>
+        <w:rPr>
+          <w:rStyle w:val="Hyperlink"/>
+        </w:rPr>
+        <w:fldChar w:fldCharType="end"/>
+      </w:r>
       <w:r>
         <w:rPr>
           <w:rFonts w:hint="cs"/>
@@ -513,136 +580,72 @@
         </w:rPr>
         <w:t>הכניסו את פרטי המשתמש של חשבון ה-</w:t>
       </w:r>
-      <w:proofErr w:type="spellStart"/>
       <w:r>
         <w:t>Git</w:t>
       </w:r>
-      <w:proofErr w:type="spellEnd"/>
-      <w:r>
-        <w:rPr>
-          <w:rFonts w:hint="cs"/>
-          <w:rtl/>
-        </w:rPr>
-        <w:t xml:space="preserve">. </w:t>
-      </w:r>
-      <w:r>
-        <w:rPr>
-          <w:rFonts w:hint="cs"/>
-          <w:rtl/>
-        </w:rPr>
-        <w:t>חשבון ה-</w:t>
-      </w:r>
-      <w:proofErr w:type="spellStart"/>
-      <w:r>
-        <w:t>Git</w:t>
-      </w:r>
-      <w:proofErr w:type="spellEnd"/>
-      <w:r>
-        <w:rPr>
-          <w:rFonts w:hint="cs"/>
-          <w:rtl/>
-        </w:rPr>
-        <w:t xml:space="preserve"> שכולנו נעבוד איתו יהיה:</w:t>
-      </w:r>
-    </w:p>
-    <w:p>
-      <w:r>
-        <w:t xml:space="preserve">Username: </w:t>
-      </w:r>
-      <w:proofErr w:type="spellStart"/>
-      <w:r>
-        <w:t>BIURoboCup</w:t>
-      </w:r>
-      <w:proofErr w:type="spellEnd"/>
-    </w:p>
-    <w:p>
-      <w:r>
-        <w:t>Password: robot123</w:t>
-      </w:r>
-    </w:p>
-    <w:p>
-      <w:pPr>
-        <w:rPr>
-          <w:rtl/>
-        </w:rPr>
-      </w:pPr>
-      <w:r>
-        <w:t xml:space="preserve">Email: </w:t>
-      </w:r>
-      <w:hyperlink r:id="rId7" w:history="1">
-        <w:r>
-          <w:rPr>
-            <w:rStyle w:val="Hyperlink"/>
-          </w:rPr>
-          <w:t>RoboCupBIU@gmail.com</w:t>
-        </w:r>
-      </w:hyperlink>
-    </w:p>
-    <w:p>
-      <w:pPr>
-        <w:rPr>
-          <w:rtl/>
-        </w:rPr>
-      </w:pPr>
-      <w:r>
-        <w:t>Email password: robot123</w:t>
-      </w:r>
-    </w:p>
-    <w:p>
-      <w:pPr>
-        <w:bidi/>
-        <w:rPr>
-          <w:rFonts w:hint="cs"/>
-        </w:rPr>
-      </w:pPr>
-      <w:r>
-        <w:rPr>
-          <w:rFonts w:hint="cs"/>
-          <w:rtl/>
-        </w:rPr>
-        <w:t xml:space="preserve">כדי להכניס לוקלית לגיט את השינויים יש לבצע </w:t>
-      </w:r>
-      <w:r>
-        <w:t>Commit</w:t>
-      </w:r>
-      <w:r>
-        <w:rPr>
-          <w:rFonts w:hint="cs"/>
-          <w:rtl/>
-        </w:rPr>
-        <w:t xml:space="preserve">, וכדי לדחוף אותם לשרת יש לבצע </w:t>
-      </w:r>
-      <w:r>
-        <w:t>Push</w:t>
-      </w:r>
-      <w:r>
-        <w:rPr>
-          <w:rFonts w:hint="cs"/>
-          <w:rtl/>
-        </w:rPr>
-        <w:t xml:space="preserve">. </w:t>
-      </w:r>
-      <w:r>
-        <w:rPr>
-          <w:rFonts w:hint="cs"/>
-          <w:rtl/>
-        </w:rPr>
-        <w:t>לדעתי כדאי לעשות מפגש קצר על השימוש ב-</w:t>
-      </w:r>
-      <w:proofErr w:type="spellStart"/>
-      <w:r>
-        <w:t>Git</w:t>
-      </w:r>
-      <w:proofErr w:type="spellEnd"/>
-      <w:r>
-        <w:rPr>
-          <w:rFonts w:hint="cs"/>
-          <w:rtl/>
-        </w:rPr>
-        <w:t xml:space="preserve"> (אני יודע שחלק מהחבר'ה עובדים עם זה בעבודה בשוטף).</w:t>
+      <w:r>
+        <w:t>Hub</w:t>
+      </w:r>
+      <w:r>
+        <w:rPr>
+          <w:rFonts w:hint="cs"/>
+          <w:rtl/>
+        </w:rPr>
+        <w:t xml:space="preserve"> שלכם.</w:t>
       </w:r>
       <w:bookmarkStart w:id="0" w:name="_GoBack"/>
       <w:bookmarkEnd w:id="0"/>
+    </w:p>
+    <w:p>
+      <w:pPr>
+        <w:bidi/>
+      </w:pPr>
+      <w:r>
+        <w:rPr>
+          <w:rFonts w:hint="cs"/>
+          <w:rtl/>
+        </w:rPr>
+        <w:t xml:space="preserve">כדי להכניס לוקלית לגיט את השינויים יש לבצע </w:t>
+      </w:r>
+      <w:r>
+        <w:t>Commit</w:t>
+      </w:r>
+      <w:r>
+        <w:rPr>
+          <w:rFonts w:hint="cs"/>
+          <w:rtl/>
+        </w:rPr>
+        <w:t xml:space="preserve">, וכדי לדחוף אותם לשרת יש לבצע </w:t>
+      </w:r>
+      <w:r>
+        <w:t>Push</w:t>
+      </w:r>
+      <w:r>
+        <w:rPr>
+          <w:rFonts w:hint="cs"/>
+          <w:rtl/>
+        </w:rPr>
+        <w:t xml:space="preserve">. </w:t>
+      </w:r>
+      <w:r>
+        <w:rPr>
+          <w:rFonts w:hint="cs"/>
+          <w:rtl/>
+        </w:rPr>
+        <w:t>לדעתי כדאי לעשות מפגש קצר על השימוש ב-</w:t>
+      </w:r>
+      <w:proofErr w:type="spellStart"/>
+      <w:r>
+        <w:t>Git</w:t>
+      </w:r>
+      <w:proofErr w:type="spellEnd"/>
+      <w:r>
+        <w:rPr>
+          <w:rFonts w:hint="cs"/>
+          <w:rtl/>
+        </w:rPr>
+        <w:t xml:space="preserve"> (אני יודע שחלק מהחבר'ה עובדים עם זה בעבודה בשוטף).</w:t>
+      </w:r>
     </w:p>
     <w:sectPr>
       <w:pgSz w:w="11906" w:h="16838"/>

</xml_diff>